<commit_message>
Añadida versión básica del panel de administraci
</commit_message>
<xml_diff>
--- a/docs/Documento_de_desarrollo.docx
+++ b/docs/Documento_de_desarrollo.docx
@@ -12,13 +12,8 @@
     </w:p>
     <w:p>
       <w:r>
-        <w:t xml:space="preserve">Nombre del Proyecto: </w:t>
-      </w:r>
-      <w:proofErr w:type="spellStart"/>
-      <w:r>
-        <w:t>CEUStudyHub</w:t>
-      </w:r>
-      <w:proofErr w:type="spellEnd"/>
+        <w:t>Nombre del Proyecto: CEUStudyHub</w:t>
+      </w:r>
     </w:p>
     <w:p>
       <w:r>
@@ -27,23 +22,7 @@
     </w:p>
     <w:p>
       <w:r>
-        <w:t xml:space="preserve">Tecnologías: HTML, CSS, JavaScript para el </w:t>
-      </w:r>
-      <w:proofErr w:type="spellStart"/>
-      <w:r>
-        <w:t>front-end</w:t>
-      </w:r>
-      <w:proofErr w:type="spellEnd"/>
-      <w:r>
-        <w:t xml:space="preserve"> y Node.js para el back-</w:t>
-      </w:r>
-      <w:proofErr w:type="spellStart"/>
-      <w:r>
-        <w:t>end</w:t>
-      </w:r>
-      <w:proofErr w:type="spellEnd"/>
-      <w:r>
-        <w:t>.</w:t>
+        <w:t>Tecnologías: HTML, CSS, JavaScript para el front-end y Node.js para el back-end.</w:t>
       </w:r>
     </w:p>
     <w:p>
@@ -57,42 +36,52 @@
         <w:rPr>
           <w:lang w:val="en-US"/>
         </w:rPr>
-        <w:t xml:space="preserve">Frameworks </w:t>
-      </w:r>
-      <w:proofErr w:type="spellStart"/>
-      <w:r>
+        <w:t>Frameworks Recomendados</w:t>
+      </w:r>
+    </w:p>
+    <w:p>
+      <w:pPr>
+        <w:pStyle w:val="Ttulo2"/>
         <w:rPr>
           <w:lang w:val="en-US"/>
         </w:rPr>
-        <w:t>Recomendados</w:t>
-      </w:r>
-      <w:proofErr w:type="spellEnd"/>
+      </w:pPr>
+      <w:r>
+        <w:rPr>
+          <w:lang w:val="en-US"/>
+        </w:rPr>
+        <w:t>CSS Frameworks:</w:t>
+      </w:r>
+    </w:p>
+    <w:p>
+      <w:pPr>
+        <w:rPr>
+          <w:lang w:val="en-US"/>
+        </w:rPr>
+      </w:pPr>
+      <w:r>
+        <w:rPr>
+          <w:lang w:val="en-US"/>
+        </w:rPr>
+        <w:t xml:space="preserve">Bootstrap: </w:t>
+      </w:r>
     </w:p>
     <w:p>
       <w:pPr>
         <w:pStyle w:val="Ttulo2"/>
-        <w:rPr>
-          <w:lang w:val="en-US"/>
-        </w:rPr>
-      </w:pPr>
-      <w:r>
-        <w:rPr>
-          <w:lang w:val="en-US"/>
-        </w:rPr>
-        <w:t>CSS Frameworks:</w:t>
-      </w:r>
-    </w:p>
-    <w:p>
-      <w:pPr>
-        <w:rPr>
-          <w:lang w:val="en-US"/>
-        </w:rPr>
-      </w:pPr>
-      <w:r>
-        <w:rPr>
-          <w:lang w:val="en-US"/>
-        </w:rPr>
-        <w:t xml:space="preserve">Bootstrap: </w:t>
+      </w:pPr>
+      <w:r>
+        <w:t>Node.js Frameworks:</w:t>
+      </w:r>
+    </w:p>
+    <w:p>
+      <w:r>
+        <w:t>Express: Ligero y flexible, con una gran comunidad y una documentación extensa.</w:t>
+      </w:r>
+    </w:p>
+    <w:p>
+      <w:r>
+        <w:t xml:space="preserve">NestJS: </w:t>
       </w:r>
     </w:p>
     <w:p>
@@ -100,43 +89,45 @@
         <w:pStyle w:val="Ttulo2"/>
       </w:pPr>
       <w:r>
-        <w:t xml:space="preserve">Node.js </w:t>
-      </w:r>
-      <w:proofErr w:type="spellStart"/>
-      <w:r>
-        <w:t>Frameworks</w:t>
-      </w:r>
-      <w:proofErr w:type="spellEnd"/>
-      <w:r>
-        <w:t>:</w:t>
-      </w:r>
-    </w:p>
-    <w:p>
-      <w:r>
-        <w:t>Express: Ligero y flexible, con una gran comunidad y una documentación extensa.</w:t>
-      </w:r>
-    </w:p>
-    <w:p>
-      <w:proofErr w:type="spellStart"/>
-      <w:r>
-        <w:t>NestJS</w:t>
-      </w:r>
-      <w:proofErr w:type="spellEnd"/>
-      <w:r>
-        <w:t xml:space="preserve">: </w:t>
-      </w:r>
-    </w:p>
+        <w:t>Demo</w:t>
+      </w:r>
+      <w:r>
+        <w:t>?</w:t>
+      </w:r>
+    </w:p>
+    <w:p/>
     <w:p>
       <w:pPr>
         <w:pStyle w:val="Ttulo2"/>
       </w:pPr>
-      <w:proofErr w:type="spellStart"/>
-      <w:r>
-        <w:t>Deno</w:t>
-      </w:r>
-      <w:proofErr w:type="spellEnd"/>
-      <w:r>
-        <w:t>?</w:t>
+      <w:r>
+        <w:t>Frameworks de JavaScript:</w:t>
+      </w:r>
+    </w:p>
+    <w:p>
+      <w:r>
+        <w:t>Vue.js: Sencillo de integrar y adecuado para proyectos de cualquier escala, con una curva de aprendizaje amigable.</w:t>
+      </w:r>
+    </w:p>
+    <w:p>
+      <w:r>
+        <w:t>React: Popular para el desarrollo de interfaces interactivas y con una gran comunidad de soporte.</w:t>
+      </w:r>
+    </w:p>
+    <w:p>
+      <w:pPr>
+        <w:pStyle w:val="Ttulo1"/>
+      </w:pPr>
+      <w:r>
+        <w:t>Estilos de Diseño</w:t>
+      </w:r>
+    </w:p>
+    <w:p>
+      <w:pPr>
+        <w:pStyle w:val="Ttulo2"/>
+      </w:pPr>
+      <w:r>
+        <w:t>Tipografía:</w:t>
       </w:r>
     </w:p>
     <w:p/>
@@ -144,79 +135,31 @@
       <w:pPr>
         <w:pStyle w:val="Ttulo2"/>
       </w:pPr>
-      <w:proofErr w:type="spellStart"/>
-      <w:r>
-        <w:t>Frameworks</w:t>
-      </w:r>
-      <w:proofErr w:type="spellEnd"/>
-      <w:r>
-        <w:t xml:space="preserve"> de JavaScript:</w:t>
-      </w:r>
-    </w:p>
-    <w:p>
-      <w:r>
-        <w:t>Vue.js: Sencillo de integrar y adecuado para proyectos de cualquier escala, con una curva de aprendizaje amigable.</w:t>
-      </w:r>
-    </w:p>
-    <w:p>
-      <w:proofErr w:type="spellStart"/>
-      <w:r>
-        <w:t>React</w:t>
-      </w:r>
-      <w:proofErr w:type="spellEnd"/>
-      <w:r>
-        <w:t>: Popular para el desarrollo de interfaces interactivas y con una gran comunidad de soporte.</w:t>
-      </w:r>
-    </w:p>
-    <w:p>
-      <w:pPr>
-        <w:pStyle w:val="Ttulo1"/>
-      </w:pPr>
-      <w:r>
-        <w:t>Estilos de Diseño</w:t>
+      <w:r>
+        <w:t>Paleta de Colores:</w:t>
       </w:r>
     </w:p>
     <w:p>
       <w:pPr>
         <w:pStyle w:val="Ttulo2"/>
       </w:pPr>
-      <w:r>
-        <w:t>Tipografía:</w:t>
+    </w:p>
+    <w:p>
+      <w:pPr>
+        <w:pStyle w:val="Ttulo2"/>
+      </w:pPr>
+      <w:r>
+        <w:t>Inspiración Visual:</w:t>
       </w:r>
     </w:p>
     <w:p/>
     <w:p>
       <w:pPr>
-        <w:pStyle w:val="Ttulo2"/>
-      </w:pPr>
-      <w:r>
-        <w:t>Paleta de Colores:</w:t>
-      </w:r>
-    </w:p>
-    <w:p>
-      <w:pPr>
-        <w:pStyle w:val="Ttulo2"/>
-      </w:pPr>
-    </w:p>
-    <w:p>
-      <w:pPr>
-        <w:pStyle w:val="Ttulo2"/>
-      </w:pPr>
-      <w:r>
-        <w:t>Inspiración Visual:</w:t>
-      </w:r>
-    </w:p>
-    <w:p/>
-    <w:p>
-      <w:pPr>
         <w:pStyle w:val="Ttulo3"/>
       </w:pPr>
-      <w:proofErr w:type="spellStart"/>
-      <w:r>
-        <w:lastRenderedPageBreak/>
+      <w:r>
         <w:t>Sidebar</w:t>
       </w:r>
-      <w:proofErr w:type="spellEnd"/>
     </w:p>
     <w:p>
       <w:pPr>
@@ -389,11 +332,9 @@
       <w:pPr>
         <w:pStyle w:val="Ttulo3"/>
       </w:pPr>
-      <w:proofErr w:type="spellStart"/>
       <w:r>
         <w:t>Topbar</w:t>
       </w:r>
-      <w:proofErr w:type="spellEnd"/>
     </w:p>
     <w:p>
       <w:r>
@@ -487,15 +428,7 @@
         <w:t xml:space="preserve">elegante y fluida) o rígida con un fondo con algo de contraste. En cualquier caso, debería tener las funciones más básicas teniendo en cuenta que </w:t>
       </w:r>
       <w:r>
-        <w:t xml:space="preserve">tendremos un </w:t>
-      </w:r>
-      <w:proofErr w:type="spellStart"/>
-      <w:r>
-        <w:t>sidebar</w:t>
-      </w:r>
-      <w:proofErr w:type="spellEnd"/>
-      <w:r>
-        <w:t xml:space="preserve"> con todos los enlaces útiles para hacerlo más bonito y minimalista.</w:t>
+        <w:t>tendremos un sidebar con todos los enlaces útiles para hacerlo más bonito y minimalista.</w:t>
       </w:r>
     </w:p>
     <w:p>
@@ -507,37 +440,14 @@
       <w:pPr>
         <w:pStyle w:val="Ttulo3"/>
       </w:pPr>
-      <w:proofErr w:type="spellStart"/>
       <w:r>
         <w:t>Footer</w:t>
       </w:r>
-      <w:proofErr w:type="spellEnd"/>
-    </w:p>
-    <w:p>
-      <w:r>
-        <w:t xml:space="preserve">No tienen </w:t>
-      </w:r>
-      <w:proofErr w:type="spellStart"/>
-      <w:r>
-        <w:t>footer</w:t>
-      </w:r>
-      <w:proofErr w:type="spellEnd"/>
-      <w:r>
-        <w:t xml:space="preserve"> ni </w:t>
-      </w:r>
-      <w:proofErr w:type="spellStart"/>
-      <w:r>
-        <w:t>wuolah</w:t>
-      </w:r>
-      <w:proofErr w:type="spellEnd"/>
-      <w:r>
-        <w:t xml:space="preserve"> ni </w:t>
-      </w:r>
-      <w:proofErr w:type="spellStart"/>
-      <w:r>
-        <w:t>founderz</w:t>
-      </w:r>
-      <w:proofErr w:type="spellEnd"/>
+    </w:p>
+    <w:p>
+      <w:r>
+        <w:t>No tienen footer ni wuolah ni founderz</w:t>
+      </w:r>
       <w:r>
         <w:t>, ¿es necesario?</w:t>
       </w:r>
@@ -548,7 +458,6 @@
         <w:pStyle w:val="Ttulo3"/>
       </w:pPr>
       <w:r>
-        <w:lastRenderedPageBreak/>
         <w:t>Home</w:t>
       </w:r>
     </w:p>
@@ -843,7 +752,6 @@
         <w:rPr>
           <w:noProof/>
         </w:rPr>
-        <w:lastRenderedPageBreak/>
         <w:t xml:space="preserve">Podemos crear un perfil tipo instagram o tipo wuolah, pero si hacemos un diseño modular pega mas el estilo tipo wuolah. Se puede hacer un mix poniendo un pequeño modulo con la info personal, luego otro debajo con las publicaciones/guardado. Adicionalmente podemos añadir modulos laterales con anuncios, tips, </w:t>
       </w:r>
       <w:r>
@@ -922,29 +830,13 @@
     </w:p>
     <w:p>
       <w:r>
-        <w:t xml:space="preserve">Puede quedar muy bien un diseño modular con las diferentes secciones, un </w:t>
-      </w:r>
-      <w:proofErr w:type="spellStart"/>
-      <w:r>
-        <w:t>titulo</w:t>
-      </w:r>
-      <w:proofErr w:type="spellEnd"/>
-      <w:r>
-        <w:t xml:space="preserve"> con fondo transparente, </w:t>
+        <w:t xml:space="preserve">Puede quedar muy bien un diseño modular con las diferentes secciones, un titulo con fondo transparente, </w:t>
       </w:r>
       <w:r>
         <w:t xml:space="preserve">una pequeña sección con la previsualización de adjuntos, </w:t>
       </w:r>
       <w:r>
-        <w:t xml:space="preserve">una </w:t>
-      </w:r>
-      <w:proofErr w:type="spellStart"/>
-      <w:r>
-        <w:t>preview</w:t>
-      </w:r>
-      <w:proofErr w:type="spellEnd"/>
-      <w:r>
-        <w:t xml:space="preserve"> del chat con el dueño de los apuntes, una parte de progreso</w:t>
+        <w:t>una preview del chat con el dueño de los apuntes, una parte de progreso</w:t>
       </w:r>
       <w:r>
         <w:t>… lo que se nos ocurra vamos.</w:t>
@@ -960,15 +852,7 @@
     </w:p>
     <w:p>
       <w:r>
-        <w:t xml:space="preserve">Iconografía: Especifica qué librería de iconos usar (ej. </w:t>
-      </w:r>
-      <w:proofErr w:type="spellStart"/>
-      <w:r>
-        <w:t>FontAwesome</w:t>
-      </w:r>
-      <w:proofErr w:type="spellEnd"/>
-      <w:r>
-        <w:t>).</w:t>
+        <w:t>Iconografía: Especifica qué librería de iconos usar (ej. FontAwesome).</w:t>
       </w:r>
     </w:p>
     <w:p>
@@ -1006,7 +890,6 @@
         <w:rPr>
           <w:noProof/>
         </w:rPr>
-        <w:lastRenderedPageBreak/>
         <w:drawing>
           <wp:inline distT="0" distB="0" distL="0" distR="0" wp14:anchorId="67D997A3" wp14:editId="1A546607">
             <wp:extent cx="5400040" cy="4399280"/>
@@ -1143,11 +1026,9 @@
             <w:tcW w:w="1738" w:type="dxa"/>
           </w:tcPr>
           <w:p>
-            <w:proofErr w:type="spellStart"/>
             <w:r>
               <w:t>Sidebar</w:t>
             </w:r>
-            <w:proofErr w:type="spellEnd"/>
           </w:p>
         </w:tc>
         <w:tc>
@@ -1189,11 +1070,9 @@
             <w:tcW w:w="1738" w:type="dxa"/>
           </w:tcPr>
           <w:p>
-            <w:proofErr w:type="spellStart"/>
             <w:r>
               <w:t>Topbar</w:t>
             </w:r>
-            <w:proofErr w:type="spellEnd"/>
           </w:p>
         </w:tc>
         <w:tc>
@@ -1235,11 +1114,9 @@
             <w:tcW w:w="1738" w:type="dxa"/>
           </w:tcPr>
           <w:p>
-            <w:proofErr w:type="spellStart"/>
             <w:r>
               <w:t>Footer</w:t>
             </w:r>
-            <w:proofErr w:type="spellEnd"/>
           </w:p>
         </w:tc>
         <w:tc>
@@ -1378,13 +1255,21 @@
           <w:tcPr>
             <w:tcW w:w="1750" w:type="dxa"/>
           </w:tcPr>
-          <w:p/>
+          <w:p>
+            <w:r>
+              <w:t>Martina</w:t>
+            </w:r>
+          </w:p>
         </w:tc>
         <w:tc>
           <w:tcPr>
             <w:tcW w:w="1751" w:type="dxa"/>
           </w:tcPr>
-          <w:p/>
+          <w:p>
+            <w:r>
+              <w:t>Raquel</w:t>
+            </w:r>
+          </w:p>
         </w:tc>
         <w:tc>
           <w:tcPr>
@@ -1412,19 +1297,31 @@
           <w:tcPr>
             <w:tcW w:w="1738" w:type="dxa"/>
           </w:tcPr>
-          <w:p/>
+          <w:p>
+            <w:r>
+              <w:t>Admin</w:t>
+            </w:r>
+          </w:p>
         </w:tc>
         <w:tc>
           <w:tcPr>
             <w:tcW w:w="1750" w:type="dxa"/>
           </w:tcPr>
-          <w:p/>
+          <w:p>
+            <w:r>
+              <w:t>Carlos</w:t>
+            </w:r>
+          </w:p>
         </w:tc>
         <w:tc>
           <w:tcPr>
             <w:tcW w:w="1751" w:type="dxa"/>
           </w:tcPr>
-          <w:p/>
+          <w:p>
+            <w:r>
+              <w:t>Elena</w:t>
+            </w:r>
+          </w:p>
         </w:tc>
         <w:tc>
           <w:tcPr>
@@ -1554,21 +1451,12 @@
         </w:rPr>
       </w:pPr>
       <w:hyperlink r:id="rId23" w:history="1">
-        <w:proofErr w:type="spellStart"/>
         <w:r>
           <w:rPr>
             <w:rStyle w:val="Hipervnculo"/>
             <w:lang w:val="en-US"/>
           </w:rPr>
-          <w:t>Napking</w:t>
-        </w:r>
-        <w:proofErr w:type="spellEnd"/>
-        <w:r>
-          <w:rPr>
-            <w:rStyle w:val="Hipervnculo"/>
-            <w:lang w:val="en-US"/>
-          </w:rPr>
-          <w:t xml:space="preserve"> ai</w:t>
+          <w:t>Napking ai</w:t>
         </w:r>
       </w:hyperlink>
     </w:p>
@@ -1579,7 +1467,6 @@
         </w:rPr>
       </w:pPr>
       <w:hyperlink r:id="rId24" w:history="1">
-        <w:proofErr w:type="spellStart"/>
         <w:r>
           <w:rPr>
             <w:rStyle w:val="Hipervnculo"/>
@@ -1587,7 +1474,6 @@
           </w:rPr>
           <w:t>Founderz</w:t>
         </w:r>
-        <w:proofErr w:type="spellEnd"/>
       </w:hyperlink>
     </w:p>
     <w:p>
@@ -1597,7 +1483,6 @@
         </w:rPr>
       </w:pPr>
       <w:hyperlink r:id="rId25" w:history="1">
-        <w:proofErr w:type="spellStart"/>
         <w:r>
           <w:rPr>
             <w:rStyle w:val="Hipervnculo"/>
@@ -1605,7 +1490,6 @@
           </w:rPr>
           <w:t>Wuolah</w:t>
         </w:r>
-        <w:proofErr w:type="spellEnd"/>
       </w:hyperlink>
     </w:p>
     <w:p>

</xml_diff>

<commit_message>
Optimizaciones y unificacion del CSS
</commit_message>
<xml_diff>
--- a/docs/Documento_de_desarrollo.docx
+++ b/docs/Documento_de_desarrollo.docx
@@ -4,7 +4,7 @@
   <w:body>
     <w:p>
       <w:pPr>
-        <w:pStyle w:val="Ttulo1"/>
+        <w:pStyle w:val="Heading1"/>
       </w:pPr>
       <w:r>
         <w:t>Introducción</w:t>
@@ -27,7 +27,7 @@
     </w:p>
     <w:p>
       <w:pPr>
-        <w:pStyle w:val="Ttulo1"/>
+        <w:pStyle w:val="Heading1"/>
         <w:rPr>
           <w:lang w:val="en-US"/>
         </w:rPr>
@@ -41,7 +41,7 @@
     </w:p>
     <w:p>
       <w:pPr>
-        <w:pStyle w:val="Ttulo2"/>
+        <w:pStyle w:val="Heading2"/>
         <w:rPr>
           <w:lang w:val="en-US"/>
         </w:rPr>
@@ -68,7 +68,7 @@
     </w:p>
     <w:p>
       <w:pPr>
-        <w:pStyle w:val="Ttulo2"/>
+        <w:pStyle w:val="Heading2"/>
       </w:pPr>
       <w:r>
         <w:t>Node.js Frameworks:</w:t>
@@ -86,7 +86,7 @@
     </w:p>
     <w:p>
       <w:pPr>
-        <w:pStyle w:val="Ttulo2"/>
+        <w:pStyle w:val="Heading2"/>
       </w:pPr>
       <w:r>
         <w:t>Demo</w:t>
@@ -98,7 +98,7 @@
     <w:p/>
     <w:p>
       <w:pPr>
-        <w:pStyle w:val="Ttulo2"/>
+        <w:pStyle w:val="Heading2"/>
       </w:pPr>
       <w:r>
         <w:t>Frameworks de JavaScript:</w:t>
@@ -116,7 +116,7 @@
     </w:p>
     <w:p>
       <w:pPr>
-        <w:pStyle w:val="Ttulo1"/>
+        <w:pStyle w:val="Heading1"/>
       </w:pPr>
       <w:r>
         <w:t>Estilos de Diseño</w:t>
@@ -124,7 +124,7 @@
     </w:p>
     <w:p>
       <w:pPr>
-        <w:pStyle w:val="Ttulo2"/>
+        <w:pStyle w:val="Heading2"/>
       </w:pPr>
       <w:r>
         <w:t>Tipografía:</w:t>
@@ -133,7 +133,7 @@
     <w:p/>
     <w:p>
       <w:pPr>
-        <w:pStyle w:val="Ttulo2"/>
+        <w:pStyle w:val="Heading2"/>
       </w:pPr>
       <w:r>
         <w:t>Paleta de Colores:</w:t>
@@ -141,12 +141,12 @@
     </w:p>
     <w:p>
       <w:pPr>
-        <w:pStyle w:val="Ttulo2"/>
-      </w:pPr>
-    </w:p>
-    <w:p>
-      <w:pPr>
-        <w:pStyle w:val="Ttulo2"/>
+        <w:pStyle w:val="Heading2"/>
+      </w:pPr>
+    </w:p>
+    <w:p>
+      <w:pPr>
+        <w:pStyle w:val="Heading2"/>
       </w:pPr>
       <w:r>
         <w:t>Inspiración Visual:</w:t>
@@ -155,7 +155,7 @@
     <w:p/>
     <w:p>
       <w:pPr>
-        <w:pStyle w:val="Ttulo3"/>
+        <w:pStyle w:val="Heading3"/>
       </w:pPr>
       <w:r>
         <w:t>Sidebar</w:t>
@@ -330,7 +330,7 @@
     </w:p>
     <w:p>
       <w:pPr>
-        <w:pStyle w:val="Ttulo3"/>
+        <w:pStyle w:val="Heading3"/>
       </w:pPr>
       <w:r>
         <w:t>Topbar</w:t>
@@ -433,12 +433,12 @@
     </w:p>
     <w:p>
       <w:pPr>
-        <w:pStyle w:val="Ttulo3"/>
-      </w:pPr>
-    </w:p>
-    <w:p>
-      <w:pPr>
-        <w:pStyle w:val="Ttulo3"/>
+        <w:pStyle w:val="Heading3"/>
+      </w:pPr>
+    </w:p>
+    <w:p>
+      <w:pPr>
+        <w:pStyle w:val="Heading3"/>
       </w:pPr>
       <w:r>
         <w:t>Footer</w:t>
@@ -455,7 +455,7 @@
     <w:p/>
     <w:p>
       <w:pPr>
-        <w:pStyle w:val="Ttulo3"/>
+        <w:pStyle w:val="Heading3"/>
       </w:pPr>
       <w:r>
         <w:t>Home</w:t>
@@ -587,7 +587,7 @@
     <w:p/>
     <w:p>
       <w:pPr>
-        <w:pStyle w:val="Ttulo3"/>
+        <w:pStyle w:val="Heading3"/>
       </w:pPr>
       <w:r>
         <w:t>Perfil</w:t>
@@ -772,7 +772,7 @@
     </w:p>
     <w:p>
       <w:pPr>
-        <w:pStyle w:val="Ttulo3"/>
+        <w:pStyle w:val="Heading3"/>
       </w:pPr>
       <w:r>
         <w:t>Publicación</w:t>
@@ -844,7 +844,7 @@
     </w:p>
     <w:p>
       <w:pPr>
-        <w:pStyle w:val="Ttulo1"/>
+        <w:pStyle w:val="Heading1"/>
       </w:pPr>
       <w:r>
         <w:t>Recursos y Multimedia</w:t>
@@ -862,7 +862,7 @@
     </w:p>
     <w:p>
       <w:pPr>
-        <w:pStyle w:val="Ttulo1"/>
+        <w:pStyle w:val="Heading1"/>
       </w:pPr>
       <w:r>
         <w:t>Arquitectura</w:t>
@@ -949,7 +949,7 @@
     <w:p/>
     <w:p>
       <w:pPr>
-        <w:pStyle w:val="Ttulo1"/>
+        <w:pStyle w:val="Heading1"/>
       </w:pPr>
       <w:r>
         <w:t>Tabla de trabajo</w:t>
@@ -957,7 +957,7 @@
     </w:p>
     <w:tbl>
       <w:tblPr>
-        <w:tblStyle w:val="Tablaconcuadrcula"/>
+        <w:tblStyle w:val="TableGrid"/>
         <w:tblW w:w="0" w:type="auto"/>
         <w:tblLook w:val="04A0" w:firstRow="1" w:lastRow="0" w:firstColumn="1" w:lastColumn="0" w:noHBand="0" w:noVBand="1"/>
       </w:tblPr>
@@ -1340,7 +1340,7 @@
     <w:p/>
     <w:p>
       <w:pPr>
-        <w:pStyle w:val="Ttulo1"/>
+        <w:pStyle w:val="Heading1"/>
       </w:pPr>
       <w:r>
         <w:t>Anexos</w:t>
@@ -1350,7 +1350,7 @@
       <w:hyperlink r:id="rId15" w:history="1">
         <w:r>
           <w:rPr>
-            <w:rStyle w:val="Hipervnculo"/>
+            <w:rStyle w:val="Hyperlink"/>
           </w:rPr>
           <w:t>https://nodejs.org/en/</w:t>
         </w:r>
@@ -1360,7 +1360,7 @@
       <w:hyperlink r:id="rId16" w:history="1">
         <w:r>
           <w:rPr>
-            <w:rStyle w:val="Hipervnculo"/>
+            <w:rStyle w:val="Hyperlink"/>
           </w:rPr>
           <w:t>http://www.nodebeginner.org/</w:t>
         </w:r>
@@ -1370,7 +1370,7 @@
       <w:hyperlink r:id="rId17" w:history="1">
         <w:r>
           <w:rPr>
-            <w:rStyle w:val="Hipervnculo"/>
+            <w:rStyle w:val="Hyperlink"/>
           </w:rPr>
           <w:t>https://www.mongodb.com/docs/</w:t>
         </w:r>
@@ -1380,7 +1380,7 @@
       <w:hyperlink r:id="rId18" w:history="1">
         <w:r>
           <w:rPr>
-            <w:rStyle w:val="Hipervnculo"/>
+            <w:rStyle w:val="Hyperlink"/>
           </w:rPr>
           <w:t>https://getbootstrap.esdocu.com/</w:t>
         </w:r>
@@ -1389,13 +1389,13 @@
     <w:p>
       <w:pPr>
         <w:rPr>
-          <w:rStyle w:val="Hipervnculo"/>
+          <w:rStyle w:val="Hyperlink"/>
         </w:rPr>
       </w:pPr>
       <w:hyperlink r:id="rId19" w:history="1">
         <w:r>
           <w:rPr>
-            <w:rStyle w:val="Hipervnculo"/>
+            <w:rStyle w:val="Hyperlink"/>
           </w:rPr>
           <w:t>https://vuejs.org/</w:t>
         </w:r>
@@ -1405,7 +1405,7 @@
       <w:hyperlink r:id="rId20" w:history="1">
         <w:r>
           <w:rPr>
-            <w:rStyle w:val="Hipervnculo"/>
+            <w:rStyle w:val="Hyperlink"/>
           </w:rPr>
           <w:t>https://docs.deno.com/runtime/</w:t>
         </w:r>
@@ -1421,7 +1421,7 @@
       <w:hyperlink r:id="rId21" w:history="1">
         <w:r>
           <w:rPr>
-            <w:rStyle w:val="Hipervnculo"/>
+            <w:rStyle w:val="Hyperlink"/>
             <w:lang w:val="en-US"/>
           </w:rPr>
           <w:t>Sitemap</w:t>
@@ -1437,7 +1437,7 @@
       <w:hyperlink r:id="rId22" w:history="1">
         <w:r>
           <w:rPr>
-            <w:rStyle w:val="Hipervnculo"/>
+            <w:rStyle w:val="Hyperlink"/>
             <w:lang w:val="en-US"/>
           </w:rPr>
           <w:t>Figma</w:t>
@@ -1453,7 +1453,7 @@
       <w:hyperlink r:id="rId23" w:history="1">
         <w:r>
           <w:rPr>
-            <w:rStyle w:val="Hipervnculo"/>
+            <w:rStyle w:val="Hyperlink"/>
             <w:lang w:val="en-US"/>
           </w:rPr>
           <w:t>Napking ai</w:t>
@@ -1469,7 +1469,7 @@
       <w:hyperlink r:id="rId24" w:history="1">
         <w:r>
           <w:rPr>
-            <w:rStyle w:val="Hipervnculo"/>
+            <w:rStyle w:val="Hyperlink"/>
             <w:lang w:val="en-US"/>
           </w:rPr>
           <w:t>Founderz</w:t>
@@ -1485,7 +1485,7 @@
       <w:hyperlink r:id="rId25" w:history="1">
         <w:r>
           <w:rPr>
-            <w:rStyle w:val="Hipervnculo"/>
+            <w:rStyle w:val="Hyperlink"/>
             <w:lang w:val="en-US"/>
           </w:rPr>
           <w:t>Wuolah</w:t>
@@ -2149,11 +2149,11 @@
       <w:sz w:val="20"/>
     </w:rPr>
   </w:style>
-  <w:style w:type="paragraph" w:styleId="Ttulo1">
+  <w:style w:type="paragraph" w:styleId="Heading1">
     <w:name w:val="heading 1"/>
     <w:basedOn w:val="Normal"/>
     <w:next w:val="Normal"/>
-    <w:link w:val="Ttulo1Car"/>
+    <w:link w:val="Heading1Char"/>
     <w:uiPriority w:val="9"/>
     <w:qFormat/>
     <w:rsid w:val="0033207D"/>
@@ -2169,11 +2169,11 @@
       <w:szCs w:val="40"/>
     </w:rPr>
   </w:style>
-  <w:style w:type="paragraph" w:styleId="Ttulo2">
+  <w:style w:type="paragraph" w:styleId="Heading2">
     <w:name w:val="heading 2"/>
     <w:basedOn w:val="Normal"/>
     <w:next w:val="Normal"/>
-    <w:link w:val="Ttulo2Car"/>
+    <w:link w:val="Heading2Char"/>
     <w:uiPriority w:val="9"/>
     <w:unhideWhenUsed/>
     <w:qFormat/>
@@ -2190,11 +2190,11 @@
       <w:szCs w:val="32"/>
     </w:rPr>
   </w:style>
-  <w:style w:type="paragraph" w:styleId="Ttulo3">
+  <w:style w:type="paragraph" w:styleId="Heading3">
     <w:name w:val="heading 3"/>
     <w:basedOn w:val="Normal"/>
     <w:next w:val="Normal"/>
-    <w:link w:val="Ttulo3Car"/>
+    <w:link w:val="Heading3Char"/>
     <w:uiPriority w:val="9"/>
     <w:unhideWhenUsed/>
     <w:qFormat/>
@@ -2211,11 +2211,11 @@
       <w:szCs w:val="28"/>
     </w:rPr>
   </w:style>
-  <w:style w:type="paragraph" w:styleId="Ttulo4">
+  <w:style w:type="paragraph" w:styleId="Heading4">
     <w:name w:val="heading 4"/>
     <w:basedOn w:val="Normal"/>
     <w:next w:val="Normal"/>
-    <w:link w:val="Ttulo4Car"/>
+    <w:link w:val="Heading4Char"/>
     <w:uiPriority w:val="9"/>
     <w:semiHidden/>
     <w:unhideWhenUsed/>
@@ -2234,11 +2234,11 @@
       <w:color w:val="0F4761" w:themeColor="accent1" w:themeShade="BF"/>
     </w:rPr>
   </w:style>
-  <w:style w:type="paragraph" w:styleId="Ttulo5">
+  <w:style w:type="paragraph" w:styleId="Heading5">
     <w:name w:val="heading 5"/>
     <w:basedOn w:val="Normal"/>
     <w:next w:val="Normal"/>
-    <w:link w:val="Ttulo5Car"/>
+    <w:link w:val="Heading5Char"/>
     <w:uiPriority w:val="9"/>
     <w:semiHidden/>
     <w:unhideWhenUsed/>
@@ -2255,11 +2255,11 @@
       <w:color w:val="0F4761" w:themeColor="accent1" w:themeShade="BF"/>
     </w:rPr>
   </w:style>
-  <w:style w:type="paragraph" w:styleId="Ttulo6">
+  <w:style w:type="paragraph" w:styleId="Heading6">
     <w:name w:val="heading 6"/>
     <w:basedOn w:val="Normal"/>
     <w:next w:val="Normal"/>
-    <w:link w:val="Ttulo6Car"/>
+    <w:link w:val="Heading6Char"/>
     <w:uiPriority w:val="9"/>
     <w:semiHidden/>
     <w:unhideWhenUsed/>
@@ -2278,11 +2278,11 @@
       <w:color w:val="595959" w:themeColor="text1" w:themeTint="A6"/>
     </w:rPr>
   </w:style>
-  <w:style w:type="paragraph" w:styleId="Ttulo7">
+  <w:style w:type="paragraph" w:styleId="Heading7">
     <w:name w:val="heading 7"/>
     <w:basedOn w:val="Normal"/>
     <w:next w:val="Normal"/>
-    <w:link w:val="Ttulo7Car"/>
+    <w:link w:val="Heading7Char"/>
     <w:uiPriority w:val="9"/>
     <w:semiHidden/>
     <w:unhideWhenUsed/>
@@ -2299,11 +2299,11 @@
       <w:color w:val="595959" w:themeColor="text1" w:themeTint="A6"/>
     </w:rPr>
   </w:style>
-  <w:style w:type="paragraph" w:styleId="Ttulo8">
+  <w:style w:type="paragraph" w:styleId="Heading8">
     <w:name w:val="heading 8"/>
     <w:basedOn w:val="Normal"/>
     <w:next w:val="Normal"/>
-    <w:link w:val="Ttulo8Car"/>
+    <w:link w:val="Heading8Char"/>
     <w:uiPriority w:val="9"/>
     <w:semiHidden/>
     <w:unhideWhenUsed/>
@@ -2322,11 +2322,11 @@
       <w:color w:val="272727" w:themeColor="text1" w:themeTint="D8"/>
     </w:rPr>
   </w:style>
-  <w:style w:type="paragraph" w:styleId="Ttulo9">
+  <w:style w:type="paragraph" w:styleId="Heading9">
     <w:name w:val="heading 9"/>
     <w:basedOn w:val="Normal"/>
     <w:next w:val="Normal"/>
-    <w:link w:val="Ttulo9Car"/>
+    <w:link w:val="Heading9Char"/>
     <w:uiPriority w:val="9"/>
     <w:semiHidden/>
     <w:unhideWhenUsed/>
@@ -2343,13 +2343,13 @@
       <w:color w:val="272727" w:themeColor="text1" w:themeTint="D8"/>
     </w:rPr>
   </w:style>
-  <w:style w:type="character" w:default="1" w:styleId="Fuentedeprrafopredeter">
+  <w:style w:type="character" w:default="1" w:styleId="DefaultParagraphFont">
     <w:name w:val="Default Paragraph Font"/>
     <w:uiPriority w:val="1"/>
     <w:semiHidden/>
     <w:unhideWhenUsed/>
   </w:style>
-  <w:style w:type="table" w:default="1" w:styleId="Tablanormal">
+  <w:style w:type="table" w:default="1" w:styleId="TableNormal">
     <w:name w:val="Normal Table"/>
     <w:uiPriority w:val="99"/>
     <w:semiHidden/>
@@ -2364,16 +2364,16 @@
       </w:tblCellMar>
     </w:tblPr>
   </w:style>
-  <w:style w:type="numbering" w:default="1" w:styleId="Sinlista">
+  <w:style w:type="numbering" w:default="1" w:styleId="NoList">
     <w:name w:val="No List"/>
     <w:uiPriority w:val="99"/>
     <w:semiHidden/>
     <w:unhideWhenUsed/>
   </w:style>
-  <w:style w:type="character" w:customStyle="1" w:styleId="Ttulo1Car">
-    <w:name w:val="Título 1 Car"/>
-    <w:basedOn w:val="Fuentedeprrafopredeter"/>
-    <w:link w:val="Ttulo1"/>
+  <w:style w:type="character" w:customStyle="1" w:styleId="Heading1Char">
+    <w:name w:val="Heading 1 Char"/>
+    <w:basedOn w:val="DefaultParagraphFont"/>
+    <w:link w:val="Heading1"/>
     <w:uiPriority w:val="9"/>
     <w:rsid w:val="0033207D"/>
     <w:rPr>
@@ -2382,10 +2382,10 @@
       <w:szCs w:val="40"/>
     </w:rPr>
   </w:style>
-  <w:style w:type="character" w:customStyle="1" w:styleId="Ttulo2Car">
-    <w:name w:val="Título 2 Car"/>
-    <w:basedOn w:val="Fuentedeprrafopredeter"/>
-    <w:link w:val="Ttulo2"/>
+  <w:style w:type="character" w:customStyle="1" w:styleId="Heading2Char">
+    <w:name w:val="Heading 2 Char"/>
+    <w:basedOn w:val="DefaultParagraphFont"/>
+    <w:link w:val="Heading2"/>
     <w:uiPriority w:val="9"/>
     <w:rsid w:val="0033207D"/>
     <w:rPr>
@@ -2394,10 +2394,10 @@
       <w:szCs w:val="32"/>
     </w:rPr>
   </w:style>
-  <w:style w:type="character" w:customStyle="1" w:styleId="Ttulo3Car">
-    <w:name w:val="Título 3 Car"/>
-    <w:basedOn w:val="Fuentedeprrafopredeter"/>
-    <w:link w:val="Ttulo3"/>
+  <w:style w:type="character" w:customStyle="1" w:styleId="Heading3Char">
+    <w:name w:val="Heading 3 Char"/>
+    <w:basedOn w:val="DefaultParagraphFont"/>
+    <w:link w:val="Heading3"/>
     <w:uiPriority w:val="9"/>
     <w:rsid w:val="00A44975"/>
     <w:rPr>
@@ -2406,10 +2406,10 @@
       <w:szCs w:val="28"/>
     </w:rPr>
   </w:style>
-  <w:style w:type="character" w:customStyle="1" w:styleId="Ttulo4Car">
-    <w:name w:val="Título 4 Car"/>
-    <w:basedOn w:val="Fuentedeprrafopredeter"/>
-    <w:link w:val="Ttulo4"/>
+  <w:style w:type="character" w:customStyle="1" w:styleId="Heading4Char">
+    <w:name w:val="Heading 4 Char"/>
+    <w:basedOn w:val="DefaultParagraphFont"/>
+    <w:link w:val="Heading4"/>
     <w:uiPriority w:val="9"/>
     <w:semiHidden/>
     <w:rsid w:val="00196E3C"/>
@@ -2420,10 +2420,10 @@
       <w:color w:val="0F4761" w:themeColor="accent1" w:themeShade="BF"/>
     </w:rPr>
   </w:style>
-  <w:style w:type="character" w:customStyle="1" w:styleId="Ttulo5Car">
-    <w:name w:val="Título 5 Car"/>
-    <w:basedOn w:val="Fuentedeprrafopredeter"/>
-    <w:link w:val="Ttulo5"/>
+  <w:style w:type="character" w:customStyle="1" w:styleId="Heading5Char">
+    <w:name w:val="Heading 5 Char"/>
+    <w:basedOn w:val="DefaultParagraphFont"/>
+    <w:link w:val="Heading5"/>
     <w:uiPriority w:val="9"/>
     <w:semiHidden/>
     <w:rsid w:val="00196E3C"/>
@@ -2432,10 +2432,10 @@
       <w:color w:val="0F4761" w:themeColor="accent1" w:themeShade="BF"/>
     </w:rPr>
   </w:style>
-  <w:style w:type="character" w:customStyle="1" w:styleId="Ttulo6Car">
-    <w:name w:val="Título 6 Car"/>
-    <w:basedOn w:val="Fuentedeprrafopredeter"/>
-    <w:link w:val="Ttulo6"/>
+  <w:style w:type="character" w:customStyle="1" w:styleId="Heading6Char">
+    <w:name w:val="Heading 6 Char"/>
+    <w:basedOn w:val="DefaultParagraphFont"/>
+    <w:link w:val="Heading6"/>
     <w:uiPriority w:val="9"/>
     <w:semiHidden/>
     <w:rsid w:val="00196E3C"/>
@@ -2446,10 +2446,10 @@
       <w:color w:val="595959" w:themeColor="text1" w:themeTint="A6"/>
     </w:rPr>
   </w:style>
-  <w:style w:type="character" w:customStyle="1" w:styleId="Ttulo7Car">
-    <w:name w:val="Título 7 Car"/>
-    <w:basedOn w:val="Fuentedeprrafopredeter"/>
-    <w:link w:val="Ttulo7"/>
+  <w:style w:type="character" w:customStyle="1" w:styleId="Heading7Char">
+    <w:name w:val="Heading 7 Char"/>
+    <w:basedOn w:val="DefaultParagraphFont"/>
+    <w:link w:val="Heading7"/>
     <w:uiPriority w:val="9"/>
     <w:semiHidden/>
     <w:rsid w:val="00196E3C"/>
@@ -2458,10 +2458,10 @@
       <w:color w:val="595959" w:themeColor="text1" w:themeTint="A6"/>
     </w:rPr>
   </w:style>
-  <w:style w:type="character" w:customStyle="1" w:styleId="Ttulo8Car">
-    <w:name w:val="Título 8 Car"/>
-    <w:basedOn w:val="Fuentedeprrafopredeter"/>
-    <w:link w:val="Ttulo8"/>
+  <w:style w:type="character" w:customStyle="1" w:styleId="Heading8Char">
+    <w:name w:val="Heading 8 Char"/>
+    <w:basedOn w:val="DefaultParagraphFont"/>
+    <w:link w:val="Heading8"/>
     <w:uiPriority w:val="9"/>
     <w:semiHidden/>
     <w:rsid w:val="00196E3C"/>
@@ -2472,10 +2472,10 @@
       <w:color w:val="272727" w:themeColor="text1" w:themeTint="D8"/>
     </w:rPr>
   </w:style>
-  <w:style w:type="character" w:customStyle="1" w:styleId="Ttulo9Car">
-    <w:name w:val="Título 9 Car"/>
-    <w:basedOn w:val="Fuentedeprrafopredeter"/>
-    <w:link w:val="Ttulo9"/>
+  <w:style w:type="character" w:customStyle="1" w:styleId="Heading9Char">
+    <w:name w:val="Heading 9 Char"/>
+    <w:basedOn w:val="DefaultParagraphFont"/>
+    <w:link w:val="Heading9"/>
     <w:uiPriority w:val="9"/>
     <w:semiHidden/>
     <w:rsid w:val="00196E3C"/>
@@ -2484,11 +2484,11 @@
       <w:color w:val="272727" w:themeColor="text1" w:themeTint="D8"/>
     </w:rPr>
   </w:style>
-  <w:style w:type="paragraph" w:styleId="Ttulo">
+  <w:style w:type="paragraph" w:styleId="Title">
     <w:name w:val="Title"/>
     <w:basedOn w:val="Normal"/>
     <w:next w:val="Normal"/>
-    <w:link w:val="TtuloCar"/>
+    <w:link w:val="TitleChar"/>
     <w:uiPriority w:val="10"/>
     <w:qFormat/>
     <w:rsid w:val="00196E3C"/>
@@ -2504,10 +2504,10 @@
       <w:szCs w:val="56"/>
     </w:rPr>
   </w:style>
-  <w:style w:type="character" w:customStyle="1" w:styleId="TtuloCar">
-    <w:name w:val="Título Car"/>
-    <w:basedOn w:val="Fuentedeprrafopredeter"/>
-    <w:link w:val="Ttulo"/>
+  <w:style w:type="character" w:customStyle="1" w:styleId="TitleChar">
+    <w:name w:val="Title Char"/>
+    <w:basedOn w:val="DefaultParagraphFont"/>
+    <w:link w:val="Title"/>
     <w:uiPriority w:val="10"/>
     <w:rsid w:val="00196E3C"/>
     <w:rPr>
@@ -2518,11 +2518,11 @@
       <w:szCs w:val="56"/>
     </w:rPr>
   </w:style>
-  <w:style w:type="paragraph" w:styleId="Subttulo">
+  <w:style w:type="paragraph" w:styleId="Subtitle">
     <w:name w:val="Subtitle"/>
     <w:basedOn w:val="Normal"/>
     <w:next w:val="Normal"/>
-    <w:link w:val="SubttuloCar"/>
+    <w:link w:val="SubtitleChar"/>
     <w:uiPriority w:val="11"/>
     <w:qFormat/>
     <w:rsid w:val="00196E3C"/>
@@ -2539,10 +2539,10 @@
       <w:szCs w:val="28"/>
     </w:rPr>
   </w:style>
-  <w:style w:type="character" w:customStyle="1" w:styleId="SubttuloCar">
-    <w:name w:val="Subtítulo Car"/>
-    <w:basedOn w:val="Fuentedeprrafopredeter"/>
-    <w:link w:val="Subttulo"/>
+  <w:style w:type="character" w:customStyle="1" w:styleId="SubtitleChar">
+    <w:name w:val="Subtitle Char"/>
+    <w:basedOn w:val="DefaultParagraphFont"/>
+    <w:link w:val="Subtitle"/>
     <w:uiPriority w:val="11"/>
     <w:rsid w:val="00196E3C"/>
     <w:rPr>
@@ -2553,11 +2553,11 @@
       <w:szCs w:val="28"/>
     </w:rPr>
   </w:style>
-  <w:style w:type="paragraph" w:styleId="Cita">
+  <w:style w:type="paragraph" w:styleId="Quote">
     <w:name w:val="Quote"/>
     <w:basedOn w:val="Normal"/>
     <w:next w:val="Normal"/>
-    <w:link w:val="CitaCar"/>
+    <w:link w:val="QuoteChar"/>
     <w:uiPriority w:val="29"/>
     <w:qFormat/>
     <w:rsid w:val="00196E3C"/>
@@ -2571,10 +2571,10 @@
       <w:color w:val="404040" w:themeColor="text1" w:themeTint="BF"/>
     </w:rPr>
   </w:style>
-  <w:style w:type="character" w:customStyle="1" w:styleId="CitaCar">
-    <w:name w:val="Cita Car"/>
-    <w:basedOn w:val="Fuentedeprrafopredeter"/>
-    <w:link w:val="Cita"/>
+  <w:style w:type="character" w:customStyle="1" w:styleId="QuoteChar">
+    <w:name w:val="Quote Char"/>
+    <w:basedOn w:val="DefaultParagraphFont"/>
+    <w:link w:val="Quote"/>
     <w:uiPriority w:val="29"/>
     <w:rsid w:val="00196E3C"/>
     <w:rPr>
@@ -2583,7 +2583,7 @@
       <w:color w:val="404040" w:themeColor="text1" w:themeTint="BF"/>
     </w:rPr>
   </w:style>
-  <w:style w:type="paragraph" w:styleId="Prrafodelista">
+  <w:style w:type="paragraph" w:styleId="ListParagraph">
     <w:name w:val="List Paragraph"/>
     <w:basedOn w:val="Normal"/>
     <w:uiPriority w:val="34"/>
@@ -2594,9 +2594,9 @@
       <w:contextualSpacing/>
     </w:pPr>
   </w:style>
-  <w:style w:type="character" w:styleId="nfasisintenso">
+  <w:style w:type="character" w:styleId="IntenseEmphasis">
     <w:name w:val="Intense Emphasis"/>
-    <w:basedOn w:val="Fuentedeprrafopredeter"/>
+    <w:basedOn w:val="DefaultParagraphFont"/>
     <w:uiPriority w:val="21"/>
     <w:qFormat/>
     <w:rsid w:val="00196E3C"/>
@@ -2606,11 +2606,11 @@
       <w:color w:val="0F4761" w:themeColor="accent1" w:themeShade="BF"/>
     </w:rPr>
   </w:style>
-  <w:style w:type="paragraph" w:styleId="Citadestacada">
+  <w:style w:type="paragraph" w:styleId="IntenseQuote">
     <w:name w:val="Intense Quote"/>
     <w:basedOn w:val="Normal"/>
     <w:next w:val="Normal"/>
-    <w:link w:val="CitadestacadaCar"/>
+    <w:link w:val="IntenseQuoteChar"/>
     <w:uiPriority w:val="30"/>
     <w:qFormat/>
     <w:rsid w:val="00196E3C"/>
@@ -2629,10 +2629,10 @@
       <w:color w:val="0F4761" w:themeColor="accent1" w:themeShade="BF"/>
     </w:rPr>
   </w:style>
-  <w:style w:type="character" w:customStyle="1" w:styleId="CitadestacadaCar">
-    <w:name w:val="Cita destacada Car"/>
-    <w:basedOn w:val="Fuentedeprrafopredeter"/>
-    <w:link w:val="Citadestacada"/>
+  <w:style w:type="character" w:customStyle="1" w:styleId="IntenseQuoteChar">
+    <w:name w:val="Intense Quote Char"/>
+    <w:basedOn w:val="DefaultParagraphFont"/>
+    <w:link w:val="IntenseQuote"/>
     <w:uiPriority w:val="30"/>
     <w:rsid w:val="00196E3C"/>
     <w:rPr>
@@ -2641,9 +2641,9 @@
       <w:color w:val="0F4761" w:themeColor="accent1" w:themeShade="BF"/>
     </w:rPr>
   </w:style>
-  <w:style w:type="character" w:styleId="Referenciaintensa">
+  <w:style w:type="character" w:styleId="IntenseReference">
     <w:name w:val="Intense Reference"/>
-    <w:basedOn w:val="Fuentedeprrafopredeter"/>
+    <w:basedOn w:val="DefaultParagraphFont"/>
     <w:uiPriority w:val="32"/>
     <w:qFormat/>
     <w:rsid w:val="00196E3C"/>
@@ -2655,9 +2655,9 @@
       <w:spacing w:val="5"/>
     </w:rPr>
   </w:style>
-  <w:style w:type="character" w:styleId="Hipervnculo">
+  <w:style w:type="character" w:styleId="Hyperlink">
     <w:name w:val="Hyperlink"/>
-    <w:basedOn w:val="Fuentedeprrafopredeter"/>
+    <w:basedOn w:val="DefaultParagraphFont"/>
     <w:uiPriority w:val="99"/>
     <w:unhideWhenUsed/>
     <w:rsid w:val="0051468F"/>
@@ -2666,9 +2666,9 @@
       <w:u w:val="single"/>
     </w:rPr>
   </w:style>
-  <w:style w:type="character" w:styleId="Mencinsinresolver">
+  <w:style w:type="character" w:styleId="UnresolvedMention">
     <w:name w:val="Unresolved Mention"/>
-    <w:basedOn w:val="Fuentedeprrafopredeter"/>
+    <w:basedOn w:val="DefaultParagraphFont"/>
     <w:uiPriority w:val="99"/>
     <w:semiHidden/>
     <w:unhideWhenUsed/>
@@ -2678,9 +2678,9 @@
       <w:shd w:val="clear" w:color="auto" w:fill="E1DFDD"/>
     </w:rPr>
   </w:style>
-  <w:style w:type="table" w:styleId="Tablaconcuadrcula">
+  <w:style w:type="table" w:styleId="TableGrid">
     <w:name w:val="Table Grid"/>
-    <w:basedOn w:val="Tablanormal"/>
+    <w:basedOn w:val="TableNormal"/>
     <w:uiPriority w:val="39"/>
     <w:rsid w:val="00050C95"/>
     <w:pPr>
@@ -2697,9 +2697,9 @@
       </w:tblBorders>
     </w:tblPr>
   </w:style>
-  <w:style w:type="character" w:styleId="Hipervnculovisitado">
+  <w:style w:type="character" w:styleId="FollowedHyperlink">
     <w:name w:val="FollowedHyperlink"/>
-    <w:basedOn w:val="Fuentedeprrafopredeter"/>
+    <w:basedOn w:val="DefaultParagraphFont"/>
     <w:uiPriority w:val="99"/>
     <w:semiHidden/>
     <w:unhideWhenUsed/>

</xml_diff>